<commit_message>
User Guide for SIMD Map
</commit_message>
<xml_diff>
--- a/documentation/USER GUIDE.docx
+++ b/documentation/USER GUIDE.docx
@@ -81,35 +81,37 @@
         </w:rPr>
         <w:t xml:space="preserve">The SIMD Map for Multiple Years is available </w:t>
       </w:r>
-      <w:r>
-        <w:fldChar w:fldCharType="begin"/>
-      </w:r>
-      <w:r>
-        <w:instrText>HYPERLINK "https://rpubs.com/hibsgirl42/609677"</w:instrText>
-      </w:r>
-      <w:r>
-        <w:fldChar w:fldCharType="separate"/>
-      </w:r>
-      <w:r>
-        <w:rPr>
-          <w:rStyle w:val="Hyperlink"/>
-          <w:rFonts w:asciiTheme="minorHAnsi" w:hAnsiTheme="minorHAnsi" w:cstheme="minorHAnsi"/>
-          <w:sz w:val="22"/>
-          <w:szCs w:val="22"/>
-        </w:rPr>
-        <w:t>here</w:t>
-      </w:r>
-      <w:r>
-        <w:rPr>
-          <w:rStyle w:val="Hyperlink"/>
-          <w:rFonts w:asciiTheme="minorHAnsi" w:hAnsiTheme="minorHAnsi" w:cstheme="minorHAnsi"/>
-          <w:sz w:val="22"/>
-          <w:szCs w:val="22"/>
-        </w:rPr>
-        <w:fldChar w:fldCharType="end"/>
-      </w:r>
-      <w:bookmarkStart w:id="1" w:name="_GoBack"/>
-      <w:bookmarkEnd w:id="1"/>
+      <w:hyperlink r:id="rId5" w:history="1">
+        <w:r>
+          <w:rPr>
+            <w:rStyle w:val="Hyperlink"/>
+            <w:rFonts w:asciiTheme="minorHAnsi" w:hAnsiTheme="minorHAnsi" w:cstheme="minorHAnsi"/>
+            <w:sz w:val="22"/>
+            <w:szCs w:val="22"/>
+          </w:rPr>
+          <w:t>he</w:t>
+        </w:r>
+        <w:bookmarkStart w:id="1" w:name="_GoBack"/>
+        <w:bookmarkEnd w:id="1"/>
+        <w:r>
+          <w:rPr>
+            <w:rStyle w:val="Hyperlink"/>
+            <w:rFonts w:asciiTheme="minorHAnsi" w:hAnsiTheme="minorHAnsi" w:cstheme="minorHAnsi"/>
+            <w:sz w:val="22"/>
+            <w:szCs w:val="22"/>
+          </w:rPr>
+          <w:t>r</w:t>
+        </w:r>
+        <w:r>
+          <w:rPr>
+            <w:rStyle w:val="Hyperlink"/>
+            <w:rFonts w:asciiTheme="minorHAnsi" w:hAnsiTheme="minorHAnsi" w:cstheme="minorHAnsi"/>
+            <w:sz w:val="22"/>
+            <w:szCs w:val="22"/>
+          </w:rPr>
+          <w:t>e</w:t>
+        </w:r>
+      </w:hyperlink>
       <w:r>
         <w:rPr>
           <w:rFonts w:asciiTheme="minorHAnsi" w:hAnsiTheme="minorHAnsi" w:cstheme="minorHAnsi"/>
@@ -187,7 +189,7 @@
           <w:sz w:val="22"/>
         </w:rPr>
       </w:pPr>
-      <w:hyperlink r:id="rId5" w:history="1">
+      <w:hyperlink r:id="rId6" w:history="1">
         <w:r>
           <w:rPr>
             <w:rStyle w:val="Hyperlink"/>
@@ -218,7 +220,7 @@
           <w:sz w:val="22"/>
         </w:rPr>
       </w:pPr>
-      <w:hyperlink r:id="rId6" w:history="1">
+      <w:hyperlink r:id="rId7" w:history="1">
         <w:r>
           <w:rPr>
             <w:rStyle w:val="Hyperlink"/>
@@ -249,7 +251,7 @@
           <w:sz w:val="22"/>
         </w:rPr>
       </w:pPr>
-      <w:hyperlink r:id="rId7" w:history="1">
+      <w:hyperlink r:id="rId8" w:history="1">
         <w:r>
           <w:rPr>
             <w:rStyle w:val="Hyperlink"/>
@@ -280,7 +282,7 @@
           <w:sz w:val="22"/>
         </w:rPr>
       </w:pPr>
-      <w:hyperlink r:id="rId8" w:history="1">
+      <w:hyperlink r:id="rId9" w:history="1">
         <w:r>
           <w:rPr>
             <w:rStyle w:val="Hyperlink"/>
@@ -311,7 +313,7 @@
           <w:sz w:val="22"/>
         </w:rPr>
       </w:pPr>
-      <w:hyperlink r:id="rId9" w:history="1">
+      <w:hyperlink r:id="rId10" w:history="1">
         <w:r>
           <w:rPr>
             <w:rStyle w:val="Hyperlink"/>
@@ -431,88 +433,6 @@
             <wp:extent cx="1095528" cy="1467055"/>
             <wp:effectExtent l="0" t="0" r="9525" b="0"/>
             <wp:docPr id="20" name="Picture 20"/>
-            <wp:cNvGraphicFramePr>
-              <a:graphicFrameLocks xmlns:a="http://schemas.openxmlformats.org/drawingml/2006/main" noChangeAspect="1"/>
-            </wp:cNvGraphicFramePr>
-            <a:graphic xmlns:a="http://schemas.openxmlformats.org/drawingml/2006/main">
-              <a:graphicData uri="http://schemas.openxmlformats.org/drawingml/2006/picture">
-                <pic:pic xmlns:pic="http://schemas.openxmlformats.org/drawingml/2006/picture">
-                  <pic:nvPicPr>
-                    <pic:cNvPr id="1" name=""/>
-                    <pic:cNvPicPr/>
-                  </pic:nvPicPr>
-                  <pic:blipFill>
-                    <a:blip r:embed="rId10"/>
-                    <a:stretch>
-                      <a:fillRect/>
-                    </a:stretch>
-                  </pic:blipFill>
-                  <pic:spPr>
-                    <a:xfrm>
-                      <a:off x="0" y="0"/>
-                      <a:ext cx="1095528" cy="1467055"/>
-                    </a:xfrm>
-                    <a:prstGeom prst="rect">
-                      <a:avLst/>
-                    </a:prstGeom>
-                  </pic:spPr>
-                </pic:pic>
-              </a:graphicData>
-            </a:graphic>
-          </wp:inline>
-        </w:drawing>
-      </w:r>
-    </w:p>
-    <w:p>
-      <w:pPr>
-        <w:spacing w:line="360" w:lineRule="auto"/>
-        <w:jc w:val="both"/>
-        <w:rPr>
-          <w:rFonts w:asciiTheme="minorHAnsi" w:hAnsiTheme="minorHAnsi" w:cstheme="minorHAnsi"/>
-          <w:sz w:val="22"/>
-          <w:szCs w:val="22"/>
-        </w:rPr>
-      </w:pPr>
-      <w:r>
-        <w:rPr>
-          <w:rFonts w:asciiTheme="minorHAnsi" w:hAnsiTheme="minorHAnsi" w:cstheme="minorHAnsi"/>
-          <w:sz w:val="22"/>
-          <w:szCs w:val="22"/>
-        </w:rPr>
-        <w:t xml:space="preserve">Once a year has been selected, the user can obtain further details on each Local Authority Area by clicking them on the map. </w:t>
-      </w:r>
-      <w:r>
-        <w:rPr>
-          <w:rFonts w:asciiTheme="minorHAnsi" w:hAnsiTheme="minorHAnsi" w:cstheme="minorHAnsi"/>
-          <w:sz w:val="22"/>
-          <w:szCs w:val="22"/>
-        </w:rPr>
-        <w:t xml:space="preserve">A popup will appear showing the mean SIMD score for the Local Authority selected, plus a link to the Population Details page giving various statistical information such as births, deaths, etc. </w:t>
-      </w:r>
-    </w:p>
-    <w:p>
-      <w:pPr>
-        <w:spacing w:line="360" w:lineRule="auto"/>
-        <w:jc w:val="both"/>
-        <w:rPr>
-          <w:rFonts w:asciiTheme="minorHAnsi" w:hAnsiTheme="minorHAnsi" w:cstheme="minorHAnsi"/>
-          <w:sz w:val="22"/>
-          <w:szCs w:val="22"/>
-        </w:rPr>
-      </w:pPr>
-      <w:r>
-        <w:rPr>
-          <w:rFonts w:asciiTheme="minorHAnsi" w:hAnsiTheme="minorHAnsi" w:cstheme="minorHAnsi"/>
-          <w:noProof/>
-          <w:sz w:val="22"/>
-          <w:szCs w:val="22"/>
-          <w:lang w:eastAsia="en-GB"/>
-        </w:rPr>
-        <w:drawing>
-          <wp:inline distT="0" distB="0" distL="0" distR="0" wp14:anchorId="71A67E6D" wp14:editId="1B4D01E1">
-            <wp:extent cx="1758507" cy="990600"/>
-            <wp:effectExtent l="0" t="0" r="0" b="0"/>
-            <wp:docPr id="40" name="Picture 40"/>
             <wp:cNvGraphicFramePr>
               <a:graphicFrameLocks xmlns:a="http://schemas.openxmlformats.org/drawingml/2006/main" noChangeAspect="1"/>
             </wp:cNvGraphicFramePr>
@@ -532,6 +452,88 @@
                   <pic:spPr>
                     <a:xfrm>
                       <a:off x="0" y="0"/>
+                      <a:ext cx="1095528" cy="1467055"/>
+                    </a:xfrm>
+                    <a:prstGeom prst="rect">
+                      <a:avLst/>
+                    </a:prstGeom>
+                  </pic:spPr>
+                </pic:pic>
+              </a:graphicData>
+            </a:graphic>
+          </wp:inline>
+        </w:drawing>
+      </w:r>
+    </w:p>
+    <w:p>
+      <w:pPr>
+        <w:spacing w:line="360" w:lineRule="auto"/>
+        <w:jc w:val="both"/>
+        <w:rPr>
+          <w:rFonts w:asciiTheme="minorHAnsi" w:hAnsiTheme="minorHAnsi" w:cstheme="minorHAnsi"/>
+          <w:sz w:val="22"/>
+          <w:szCs w:val="22"/>
+        </w:rPr>
+      </w:pPr>
+      <w:r>
+        <w:rPr>
+          <w:rFonts w:asciiTheme="minorHAnsi" w:hAnsiTheme="minorHAnsi" w:cstheme="minorHAnsi"/>
+          <w:sz w:val="22"/>
+          <w:szCs w:val="22"/>
+        </w:rPr>
+        <w:t xml:space="preserve">Once a year has been selected, the user can obtain further details on each Local Authority Area by clicking them on the map. </w:t>
+      </w:r>
+      <w:r>
+        <w:rPr>
+          <w:rFonts w:asciiTheme="minorHAnsi" w:hAnsiTheme="minorHAnsi" w:cstheme="minorHAnsi"/>
+          <w:sz w:val="22"/>
+          <w:szCs w:val="22"/>
+        </w:rPr>
+        <w:t xml:space="preserve">A popup will appear showing the mean SIMD score for the Local Authority selected, plus a link to the Population Details page giving various statistical information such as births, deaths, etc. </w:t>
+      </w:r>
+    </w:p>
+    <w:p>
+      <w:pPr>
+        <w:spacing w:line="360" w:lineRule="auto"/>
+        <w:jc w:val="both"/>
+        <w:rPr>
+          <w:rFonts w:asciiTheme="minorHAnsi" w:hAnsiTheme="minorHAnsi" w:cstheme="minorHAnsi"/>
+          <w:sz w:val="22"/>
+          <w:szCs w:val="22"/>
+        </w:rPr>
+      </w:pPr>
+      <w:r>
+        <w:rPr>
+          <w:rFonts w:asciiTheme="minorHAnsi" w:hAnsiTheme="minorHAnsi" w:cstheme="minorHAnsi"/>
+          <w:noProof/>
+          <w:sz w:val="22"/>
+          <w:szCs w:val="22"/>
+          <w:lang w:eastAsia="en-GB"/>
+        </w:rPr>
+        <w:drawing>
+          <wp:inline distT="0" distB="0" distL="0" distR="0" wp14:anchorId="71A67E6D" wp14:editId="1B4D01E1">
+            <wp:extent cx="1758507" cy="990600"/>
+            <wp:effectExtent l="0" t="0" r="0" b="0"/>
+            <wp:docPr id="40" name="Picture 40"/>
+            <wp:cNvGraphicFramePr>
+              <a:graphicFrameLocks xmlns:a="http://schemas.openxmlformats.org/drawingml/2006/main" noChangeAspect="1"/>
+            </wp:cNvGraphicFramePr>
+            <a:graphic xmlns:a="http://schemas.openxmlformats.org/drawingml/2006/main">
+              <a:graphicData uri="http://schemas.openxmlformats.org/drawingml/2006/picture">
+                <pic:pic xmlns:pic="http://schemas.openxmlformats.org/drawingml/2006/picture">
+                  <pic:nvPicPr>
+                    <pic:cNvPr id="1" name=""/>
+                    <pic:cNvPicPr/>
+                  </pic:nvPicPr>
+                  <pic:blipFill>
+                    <a:blip r:embed="rId12"/>
+                    <a:stretch>
+                      <a:fillRect/>
+                    </a:stretch>
+                  </pic:blipFill>
+                  <pic:spPr>
+                    <a:xfrm>
+                      <a:off x="0" y="0"/>
                       <a:ext cx="1761453" cy="992260"/>
                     </a:xfrm>
                     <a:prstGeom prst="rect">
@@ -655,7 +657,7 @@
         </w:rPr>
         <w:t>under the </w:t>
       </w:r>
-      <w:hyperlink r:id="rId12" w:tgtFrame="_blank" w:history="1">
+      <w:hyperlink r:id="rId13" w:tgtFrame="_blank" w:history="1">
         <w:r>
           <w:rPr>
             <w:rStyle w:val="Hyperlink"/>
@@ -688,7 +690,7 @@
         </w:rPr>
         <w:t> and </w:t>
       </w:r>
-      <w:hyperlink r:id="rId13" w:history="1">
+      <w:hyperlink r:id="rId14" w:history="1">
         <w:r>
           <w:rPr>
             <w:rStyle w:val="Hyperlink"/>
@@ -708,7 +710,7 @@
         </w:rPr>
         <w:t> data © </w:t>
       </w:r>
-      <w:hyperlink r:id="rId14" w:tgtFrame="_blank" w:history="1">
+      <w:hyperlink r:id="rId15" w:tgtFrame="_blank" w:history="1">
         <w:r>
           <w:rPr>
             <w:rStyle w:val="Hyperlink"/>
@@ -802,7 +804,7 @@
         </w:rPr>
         <w:t xml:space="preserve">All the data shown on the map for the SIMD has already been published as open data by the Scottish Government.  Additional information on each of the Local Authority Areas was obtained from the </w:t>
       </w:r>
-      <w:hyperlink r:id="rId15" w:history="1">
+      <w:hyperlink r:id="rId16" w:history="1">
         <w:r>
           <w:rPr>
             <w:rStyle w:val="Hyperlink"/>
@@ -878,7 +880,7 @@
         </w:rPr>
         <w:t xml:space="preserve"> and plotting was checked against the </w:t>
       </w:r>
-      <w:hyperlink r:id="rId16" w:history="1">
+      <w:hyperlink r:id="rId17" w:history="1">
         <w:r>
           <w:rPr>
             <w:rStyle w:val="Hyperlink"/>
@@ -896,27 +898,7 @@
           <w:sz w:val="22"/>
           <w:szCs w:val="25"/>
         </w:rPr>
-        <w:t xml:space="preserve"> (</w:t>
-      </w:r>
-      <w:proofErr w:type="spellStart"/>
-      <w:r>
-        <w:rPr>
-          <w:rFonts w:asciiTheme="minorHAnsi" w:hAnsiTheme="minorHAnsi" w:cstheme="minorHAnsi"/>
-          <w:color w:val="333333"/>
-          <w:sz w:val="22"/>
-          <w:szCs w:val="25"/>
-        </w:rPr>
-        <w:t>WGS84</w:t>
-      </w:r>
-      <w:proofErr w:type="spellEnd"/>
-      <w:r>
-        <w:rPr>
-          <w:rFonts w:asciiTheme="minorHAnsi" w:hAnsiTheme="minorHAnsi" w:cstheme="minorHAnsi"/>
-          <w:color w:val="333333"/>
-          <w:sz w:val="22"/>
-          <w:szCs w:val="25"/>
-        </w:rPr>
-        <w:t xml:space="preserve">).   </w:t>
+        <w:t xml:space="preserve"> (WGS84).   </w:t>
       </w:r>
     </w:p>
     <w:p>
@@ -1022,7 +1004,7 @@
         </w:rPr>
         <w:t>from </w:t>
       </w:r>
-      <w:hyperlink r:id="rId17" w:history="1">
+      <w:hyperlink r:id="rId18" w:history="1">
         <w:r>
           <w:rPr>
             <w:rStyle w:val="Hyperlink"/>
@@ -1051,7 +1033,7 @@
         </w:rPr>
         <w:t xml:space="preserve"> an </w:t>
       </w:r>
-      <w:hyperlink r:id="rId18" w:history="1">
+      <w:hyperlink r:id="rId19" w:history="1">
         <w:r>
           <w:rPr>
             <w:rStyle w:val="Hyperlink"/>
@@ -1872,6 +1854,18 @@
       <w:szCs w:val="22"/>
     </w:rPr>
   </w:style>
+  <w:style w:type="character" w:styleId="FollowedHyperlink">
+    <w:name w:val="FollowedHyperlink"/>
+    <w:basedOn w:val="DefaultParagraphFont"/>
+    <w:uiPriority w:val="99"/>
+    <w:semiHidden/>
+    <w:unhideWhenUsed/>
+    <w:rsid w:val="003D494A"/>
+    <w:rPr>
+      <w:color w:val="954F72" w:themeColor="followedHyperlink"/>
+      <w:u w:val="single"/>
+    </w:rPr>
+  </w:style>
 </w:styles>
 </file>
 

</xml_diff>